<commit_message>
Update docs and private 201712031801
</commit_message>
<xml_diff>
--- a/Docs/BC_NCLS_LeNguyenThuc_B1400731.docx
+++ b/Docs/BC_NCLS_LeNguyenThuc_B1400731.docx
@@ -928,7 +928,91 @@
         <w:rPr>
           <w:rStyle w:val="NDChar"/>
         </w:rPr>
-        <w:t>oe là trò chơi phổ biết trên bàn cờ có chín ô, 3x3, hai người chơi, người dùng ký hiệu X, người còn lại dùng ký hiệu O, người thắng là người đầu tiên tạo nên dãy 3 ký hiệu của mình</w:t>
+        <w:t>oe là</w:t>
+      </w:r>
+      <w:r>
+        <w:rPr>
+          <w:rStyle w:val="NDChar"/>
+        </w:rPr>
+        <w:t xml:space="preserve"> một</w:t>
+      </w:r>
+      <w:r>
+        <w:rPr>
+          <w:rStyle w:val="NDChar"/>
+        </w:rPr>
+        <w:t xml:space="preserve"> trò chơi trên bàn cờ</w:t>
+      </w:r>
+      <w:r>
+        <w:rPr>
+          <w:rStyle w:val="NDChar"/>
+        </w:rPr>
+        <w:t>, thường</w:t>
+      </w:r>
+      <w:r>
+        <w:rPr>
+          <w:rStyle w:val="NDChar"/>
+        </w:rPr>
+        <w:t xml:space="preserve"> có chín ô</w:t>
+      </w:r>
+      <w:r>
+        <w:rPr>
+          <w:rStyle w:val="NDChar"/>
+        </w:rPr>
+        <w:t xml:space="preserve"> (kích thước </w:t>
+      </w:r>
+      <w:r>
+        <w:rPr>
+          <w:rStyle w:val="NDChar"/>
+        </w:rPr>
+        <w:t>3x3</w:t>
+      </w:r>
+      <w:r>
+        <w:rPr>
+          <w:rStyle w:val="NDChar"/>
+        </w:rPr>
+        <w:t>)</w:t>
+      </w:r>
+      <w:r>
+        <w:rPr>
+          <w:rStyle w:val="NDChar"/>
+        </w:rPr>
+        <w:t xml:space="preserve">, </w:t>
+      </w:r>
+      <w:r>
+        <w:rPr>
+          <w:rStyle w:val="NDChar"/>
+        </w:rPr>
+        <w:t xml:space="preserve">thường có </w:t>
+      </w:r>
+      <w:r>
+        <w:rPr>
+          <w:rStyle w:val="NDChar"/>
+        </w:rPr>
+        <w:t>hai người chơi,</w:t>
+      </w:r>
+      <w:r>
+        <w:rPr>
+          <w:rStyle w:val="NDChar"/>
+        </w:rPr>
+        <w:t xml:space="preserve"> một</w:t>
+      </w:r>
+      <w:r>
+        <w:rPr>
+          <w:rStyle w:val="NDChar"/>
+        </w:rPr>
+        <w:t xml:space="preserve"> người </w:t>
+      </w:r>
+      <w:r>
+        <w:rPr>
+          <w:rStyle w:val="NDChar"/>
+        </w:rPr>
+        <w:t>sử dụ</w:t>
+      </w:r>
+      <w:r>
+        <w:rPr>
+          <w:rStyle w:val="NDChar"/>
+        </w:rPr>
+        <w:t>ng ký hiệu X, người còn lại dùng ký hiệu O, người thắng là người đầu tiên tạo nên dãy 3 ký hiệu của mình</w:t>
       </w:r>
       <w:r>
         <w:rPr>
@@ -936,7 +1020,39 @@
           <w:sz w:val="26"/>
           <w:szCs w:val="26"/>
         </w:rPr>
-        <w:t>, ngan, dọc, hay chéo.</w:t>
+        <w:t>, ngan</w:t>
+      </w:r>
+      <w:r>
+        <w:rPr>
+          <w:rFonts w:ascii="Times New Roman" w:hAnsi="Times New Roman" w:cs="Times New Roman"/>
+          <w:sz w:val="26"/>
+          <w:szCs w:val="26"/>
+        </w:rPr>
+        <w:t>g</w:t>
+      </w:r>
+      <w:r>
+        <w:rPr>
+          <w:rFonts w:ascii="Times New Roman" w:hAnsi="Times New Roman" w:cs="Times New Roman"/>
+          <w:sz w:val="26"/>
+          <w:szCs w:val="26"/>
+        </w:rPr>
+        <w:t xml:space="preserve">, dọc, </w:t>
+      </w:r>
+      <w:r>
+        <w:rPr>
+          <w:rFonts w:ascii="Times New Roman" w:hAnsi="Times New Roman" w:cs="Times New Roman"/>
+          <w:sz w:val="26"/>
+          <w:szCs w:val="26"/>
+        </w:rPr>
+        <w:t>hoặc</w:t>
+      </w:r>
+      <w:r>
+        <w:rPr>
+          <w:rFonts w:ascii="Times New Roman" w:hAnsi="Times New Roman" w:cs="Times New Roman"/>
+          <w:sz w:val="26"/>
+          <w:szCs w:val="26"/>
+        </w:rPr>
+        <w:t xml:space="preserve"> chéo.</w:t>
       </w:r>
     </w:p>
     <w:p>
@@ -945,7 +1061,19 @@
       </w:pPr>
       <w:r>
         <w:tab/>
-        <w:t>Trò chơi này đã được điện tử hóa từ lâu và có rất nhiều phiên bả</w:t>
+        <w:t xml:space="preserve">Trò chơi này đã được </w:t>
+      </w:r>
+      <w:r>
+        <w:t>số</w:t>
+      </w:r>
+      <w:r>
+        <w:t xml:space="preserve"> hóa từ </w:t>
+      </w:r>
+      <w:r>
+        <w:t xml:space="preserve">khá </w:t>
+      </w:r>
+      <w:r>
+        <w:t>lâu và có rất nhiều phiên bả</w:t>
       </w:r>
       <w:r>
         <w:t>n</w:t>
@@ -954,7 +1082,22 @@
         <w:t xml:space="preserve"> khác nhau</w:t>
       </w:r>
       <w:r>
-        <w:t>, nay tôi một lần nữa điện tử hóa trò chơi này trên thiết bị android, một thiết bị cầm tay phổ biến hiện nay.</w:t>
+        <w:t xml:space="preserve"> từ web, ứng dụng di động, phần mềm máy tính và nhiều phiên bản đặc biệt khác. Nay </w:t>
+      </w:r>
+      <w:r>
+        <w:t xml:space="preserve">tôi một lần nữa </w:t>
+      </w:r>
+      <w:r>
+        <w:t>số</w:t>
+      </w:r>
+      <w:r>
+        <w:t xml:space="preserve"> hóa trò chơi này trên </w:t>
+      </w:r>
+      <w:r>
+        <w:t>máy tính thông qua việc lập trình phần mềm trên nền tảng ngôn ngữ lập trình JAVA</w:t>
+      </w:r>
+      <w:r>
+        <w:t>.</w:t>
       </w:r>
     </w:p>
     <w:p>
@@ -963,7 +1106,31 @@
       </w:pPr>
       <w:r>
         <w:tab/>
-        <w:t xml:space="preserve">Xin cám ơn các thầy cô đã trường Đại học Cần Thơ, khoa Công Nghệ Thông Tin và truyền thông đã giúp tôi có kiến thức để thực hiện phần mềm trò chơi này. </w:t>
+        <w:t xml:space="preserve">Xin cám ơn các thầy cô </w:t>
+      </w:r>
+      <w:r>
+        <w:t xml:space="preserve">và bạn bè </w:t>
+      </w:r>
+      <w:r>
+        <w:t xml:space="preserve">trường Đại học Cần Thơ, khoa Công </w:t>
+      </w:r>
+      <w:r>
+        <w:t>n</w:t>
+      </w:r>
+      <w:r>
+        <w:t xml:space="preserve">ghệ </w:t>
+      </w:r>
+      <w:r>
+        <w:t>t</w:t>
+      </w:r>
+      <w:r>
+        <w:t xml:space="preserve">hông </w:t>
+      </w:r>
+      <w:r>
+        <w:t>t</w:t>
+      </w:r>
+      <w:r>
+        <w:t xml:space="preserve">in và truyền thông đã giúp tôi có kiến thức để thực hiện phần mềm trò chơi này. </w:t>
       </w:r>
       <w:r>
         <w:br w:type="page"/>
@@ -2729,7 +2896,19 @@
         <w:ind w:left="1440"/>
       </w:pPr>
       <w:r>
-        <w:t>Tài liệu này nhằm mục đích mô tổng kết và báo cáo về phần mềm trò chơi Tic-Tac-Toe trên android được phát triển.</w:t>
+        <w:t xml:space="preserve">Tài liệu này nhằm mục đích tổng kết và báo cáo về </w:t>
+      </w:r>
+      <w:r>
+        <w:t xml:space="preserve">việc phát triển </w:t>
+      </w:r>
+      <w:r>
+        <w:t xml:space="preserve">phần mềm trò chơi Tic-Tac-Toe </w:t>
+      </w:r>
+      <w:r>
+        <w:t>bằng ngôn ngữ JAVA trên Windows</w:t>
+      </w:r>
+      <w:r>
+        <w:t>.</w:t>
       </w:r>
     </w:p>
     <w:p>
@@ -2738,7 +2917,13 @@
         <w:ind w:left="1440"/>
       </w:pPr>
       <w:r>
-        <w:t>Chon đề tài này vì đây là một đề tài cổ điển, dễ tham khảo, tuy nhiên vẵn có tính thử thách do đây là đề tài đã có lâu đời, khó phát triển cái mới</w:t>
+        <w:t>Chon đề tài này vì đây là một đề tài cổ điển, dễ tham khảo, tuy nhiên v</w:t>
+      </w:r>
+      <w:r>
+        <w:t>ẫ</w:t>
+      </w:r>
+      <w:r>
+        <w:t>n có tính thử thách do đây là đề tài đã có lâu đời, khó phát triển cái mới</w:t>
       </w:r>
       <w:r>
         <w:t>, nên tôi muốn thực hiện một chút mới mẻ cho trò chơi này.</w:t>
@@ -2760,7 +2945,19 @@
         <w:ind w:left="1440"/>
       </w:pPr>
       <w:r>
-        <w:t>Phần mềm được phát triển là phần mềm trò chơi Tic-Tac-Toe, với phạm vi người dùng được nhắm đến là người dùng điện thoại hệ điều hành android từ android 4.0 trở lên, là phần mềm phục vụ giải trí.</w:t>
+        <w:t xml:space="preserve">Phần mềm được phát triển là phần mềm trò chơi Tic-Tac-Toe, với phạm vi người dùng được nhắm đến là người dùng </w:t>
+      </w:r>
+      <w:r>
+        <w:t>máy tính trên hệ điều hành Windows</w:t>
+      </w:r>
+      <w:r>
+        <w:t xml:space="preserve"> từ </w:t>
+      </w:r>
+      <w:r>
+        <w:t>Windows 7</w:t>
+      </w:r>
+      <w:r>
+        <w:t xml:space="preserve"> trở lên, là phần mềm phục vụ giải trí.</w:t>
       </w:r>
     </w:p>
     <w:p>
@@ -3287,36 +3484,34 @@
       <w:r>
         <w:t>Lê Nguyên Thức</w:t>
       </w:r>
-      <w:bookmarkStart w:id="8" w:name="_GoBack"/>
+      <w:r>
+        <w:t>, trường Đại học Cần Thơ, khoa Công nghệ thông tin và truyền thông.</w:t>
+      </w:r>
+    </w:p>
+    <w:p>
+      <w:pPr>
+        <w:pStyle w:val="ND"/>
+        <w:ind w:left="1440"/>
+      </w:pPr>
+      <w:r>
+        <w:t xml:space="preserve">Phần mềm được phát triển với sự hướng dẫn của giáo viên bộ môn, cô </w:t>
+      </w:r>
+      <w:r>
+        <w:t>Trương Thị Thanh Tuyền</w:t>
+      </w:r>
+      <w:r>
+        <w:t>.</w:t>
+      </w:r>
+    </w:p>
+    <w:p>
+      <w:pPr>
+        <w:pStyle w:val="TD1"/>
+      </w:pPr>
+      <w:bookmarkStart w:id="8" w:name="_Toc499605276"/>
+      <w:r>
+        <w:t>Chương 2: Lý thuyết cơ sở</w:t>
+      </w:r>
       <w:bookmarkEnd w:id="8"/>
-      <w:r>
-        <w:t>, trường Đại học Cần Thơ, khoa Công nghệ thông tin và truyền thông.</w:t>
-      </w:r>
-    </w:p>
-    <w:p>
-      <w:pPr>
-        <w:pStyle w:val="ND"/>
-        <w:ind w:left="1440"/>
-      </w:pPr>
-      <w:r>
-        <w:t xml:space="preserve">Phần mềm được phát triển với sự hướng dẫn của giáo viên bộ môn, cô </w:t>
-      </w:r>
-      <w:r>
-        <w:t>Trương Thị Thanh Tuyền</w:t>
-      </w:r>
-      <w:r>
-        <w:t>.</w:t>
-      </w:r>
-    </w:p>
-    <w:p>
-      <w:pPr>
-        <w:pStyle w:val="TD1"/>
-      </w:pPr>
-      <w:bookmarkStart w:id="9" w:name="_Toc499605276"/>
-      <w:r>
-        <w:t>Chương 2: Lý thuyết cơ sở</w:t>
-      </w:r>
-      <w:bookmarkEnd w:id="9"/>
     </w:p>
     <w:p>
       <w:pPr>
@@ -3377,7 +3572,7 @@
           <w:numId w:val="11"/>
         </w:numPr>
       </w:pPr>
-      <w:bookmarkStart w:id="10" w:name="_Toc499605277"/>
+      <w:bookmarkStart w:id="9" w:name="_Toc499605277"/>
       <w:r>
         <w:t xml:space="preserve">Lý thuyết trò chơi </w:t>
       </w:r>
@@ -3387,6 +3582,43 @@
       <w:r>
         <w:t>oe:</w:t>
       </w:r>
+      <w:bookmarkEnd w:id="9"/>
+    </w:p>
+    <w:p>
+      <w:pPr>
+        <w:pStyle w:val="ND"/>
+        <w:ind w:left="1440"/>
+      </w:pPr>
+      <w:r>
+        <w:t xml:space="preserve">Trò chơi tic-tac-toe được xây dựng trên bàn cờ 9 ô, 3x3, </w:t>
+      </w:r>
+      <w:r>
+        <w:t>1</w:t>
+      </w:r>
+      <w:r>
+        <w:t xml:space="preserve"> người chơi </w:t>
+      </w:r>
+      <w:r>
+        <w:t xml:space="preserve">và 1 máy (gọi chung là người chơi) </w:t>
+      </w:r>
+      <w:r>
+        <w:t>với quy tắc chia lượt, 2 người chơi sẽ lần lượt đánh quân cờ của mình xuốn</w:t>
+      </w:r>
+      <w:r>
+        <w:t>g</w:t>
+      </w:r>
+      <w:r>
+        <w:t xml:space="preserve"> để tạo thành 1 đường thẳng trên bàn cờ, người thắng là người đầu tiên tạo ra 1 đường thẳng bằng quân cờ của mình. Trong trường hợp bàn cờ bị lắp kín và không có người thắng thì xem như hòa.</w:t>
+      </w:r>
+    </w:p>
+    <w:p>
+      <w:pPr>
+        <w:pStyle w:val="TD2"/>
+      </w:pPr>
+      <w:bookmarkStart w:id="10" w:name="_Toc499605278"/>
+      <w:r>
+        <w:t>Lý thuyết cho giải thuật alpha:</w:t>
+      </w:r>
       <w:bookmarkEnd w:id="10"/>
     </w:p>
     <w:p>
@@ -3395,18 +3627,23 @@
         <w:ind w:left="1440"/>
       </w:pPr>
       <w:r>
-        <w:t>Trò chơi tic-tac-toe được xây dựng trên bàn cờ 9 ô, 3x3, 2 người chơi với quy tắc chia lượt, 2 người chơi sẽ lần lượt đánh quân cờ của mình xuốn để tạo thành 1 đường thẳng trên bàn cờ, người thắng là người đầu tiên tạo ra 1 đường thẳng bằng quân cờ của mình. Trong trường hợp bàn cờ bị lắp kín và không có người thắng thì xem như hòa.</w:t>
-      </w:r>
-    </w:p>
-    <w:p>
-      <w:pPr>
-        <w:pStyle w:val="TD2"/>
-      </w:pPr>
-      <w:bookmarkStart w:id="11" w:name="_Toc499605278"/>
-      <w:r>
-        <w:t>Lý thuyết cho giải thuật alpha:</w:t>
-      </w:r>
-      <w:bookmarkEnd w:id="11"/>
+        <w:t>Mỗi trò chơi luôn luôn có một trạng thái bắt đầu và mỗi bước đi của trò chơi sẽ thay đổi trạng thái của trò chơi, đến một lúc nào đó, trò chơi sẽ kết thúc, nếu ta xâu ch</w:t>
+      </w:r>
+      <w:r>
+        <w:t>uỗ</w:t>
+      </w:r>
+      <w:r>
+        <w:t>i tất cả các trạng thái của trò chơi</w:t>
+      </w:r>
+      <w:r>
+        <w:t xml:space="preserve"> theo thời gian, nước đi</w:t>
+      </w:r>
+      <w:r>
+        <w:t>, nó sẽ hình hành một mạng lưới hình</w:t>
+      </w:r>
+      <w:r>
+        <w:t xml:space="preserve"> cây, ta gọi đó là cây trò chơi.</w:t>
+      </w:r>
     </w:p>
     <w:p>
       <w:pPr>
@@ -3414,16 +3651,7 @@
         <w:ind w:left="1440"/>
       </w:pPr>
       <w:r>
-        <w:t>Mỗi trò chơi luôn luôn có một trạng thái bắt đầu và mỗi bước đi của trò chơi sẽ thay đổi trạng thái của trò chơi, đến một lúc nào đó, trò chơi sẽ kết thúc, nếu ta xâu chỗi tất cả các trạng thái của trò chơi</w:t>
-      </w:r>
-      <w:r>
-        <w:t xml:space="preserve"> theo thời gian, nước đi</w:t>
-      </w:r>
-      <w:r>
-        <w:t>, nó sẽ hình hành một mạng lưới hình</w:t>
-      </w:r>
-      <w:r>
-        <w:t xml:space="preserve"> cây, ta gọi đó là cây trò chơi.</w:t>
+        <w:t>Trong cây trò chơi, ta có thể từ 1 trạng thái suy đoán ra được trạng thái tiếp theo có thể xảy ra và thậm chí là kết quả của nó. Áp dụng điều này vào các trò chơi theo lượt 2 người chơi, ta thậm chí còn có thể phân tích xem từ 1 trạng thái nào đó sẽ dẫn đến người chơi nào chiến thắng trong trường hợp 2 người chơi có trình độ ngan nhau.</w:t>
       </w:r>
     </w:p>
     <w:p>
@@ -3432,16 +3660,25 @@
         <w:ind w:left="1440"/>
       </w:pPr>
       <w:r>
-        <w:t>Trong cây trò chơi, ta có thể từ 1 trạng thái suy đoán ra được trạng thái tiếp theo có thể xảy ra và thậm chí là kết quả của nó. Áp dụng điều này vào các trò chơi theo lượt 2 người chơi, ta thậm chí còn có thể phân tích xem từ 1 trạng thái nào đó sẽ dẫn đến người chơi nào chiến thắng trong trường hợp 2 người chơi có trình độ ngan nhau.</w:t>
-      </w:r>
-    </w:p>
-    <w:p>
-      <w:pPr>
-        <w:pStyle w:val="ND"/>
-        <w:ind w:left="1440"/>
-      </w:pPr>
-      <w:r>
-        <w:t xml:space="preserve">Giải thuật cắt tỉa Alpha (hay gọi ngắn là giải thuật Alpha) là một giải thuật áp dụng cây trò chơi cho các trò chơi theo lượt với lý thuyết: “mỗi trạng tháu của trò chơi luôn tồn tại 1 giá trị nhất định, ta có thể thông qua các giá trị của </w:t>
+        <w:t>Giải thuật cắt tỉa Alpha</w:t>
+      </w:r>
+      <w:r>
+        <w:t xml:space="preserve"> Beta</w:t>
+      </w:r>
+      <w:r>
+        <w:t xml:space="preserve"> (hay gọi ngắn là giải thuậ</w:t>
+      </w:r>
+      <w:r>
+        <w:t>t</w:t>
+      </w:r>
+      <w:r>
+        <w:t>) là một giải thuật áp dụng cây trò chơi cho các trò chơi theo lượt với lý thuyết: “mỗi trạng thá</w:t>
+      </w:r>
+      <w:r>
+        <w:t>i</w:t>
+      </w:r>
+      <w:r>
+        <w:t xml:space="preserve"> của trò chơi luôn tồn tại 1 giá trị nhất định, ta có thể thông qua các giá trị của </w:t>
       </w:r>
       <w:r>
         <w:lastRenderedPageBreak/>
@@ -3454,7 +3691,7 @@
         <w:ind w:left="1440"/>
       </w:pPr>
       <w:r>
-        <w:t>Nội dung giải thuật alpha:</w:t>
+        <w:t>Nội dung giải thuật:</w:t>
       </w:r>
     </w:p>
     <w:p>
@@ -3621,7 +3858,7 @@
       <w:pPr>
         <w:pStyle w:val="TD2"/>
       </w:pPr>
-      <w:bookmarkStart w:id="12" w:name="_Toc499605279"/>
+      <w:bookmarkStart w:id="11" w:name="_Toc499605279"/>
       <w:r>
         <w:t>Lý thuyết cho việc áp dụng giải thuậ</w:t>
       </w:r>
@@ -3631,7 +3868,7 @@
       <w:r>
         <w:t>oe:</w:t>
       </w:r>
-      <w:bookmarkEnd w:id="12"/>
+      <w:bookmarkEnd w:id="11"/>
     </w:p>
     <w:p>
       <w:pPr>
@@ -3661,12 +3898,12 @@
       <w:pPr>
         <w:pStyle w:val="TD1"/>
       </w:pPr>
-      <w:bookmarkStart w:id="13" w:name="_Toc499605280"/>
+      <w:bookmarkStart w:id="12" w:name="_Toc499605280"/>
       <w:r>
         <w:lastRenderedPageBreak/>
         <w:t>Chương 3: Ứng dụng</w:t>
       </w:r>
-      <w:bookmarkEnd w:id="13"/>
+      <w:bookmarkEnd w:id="12"/>
     </w:p>
     <w:p>
       <w:pPr>
@@ -3677,10 +3914,10 @@
           <w:noProof/>
         </w:rPr>
         <w:drawing>
-          <wp:inline distT="0" distB="0" distL="0" distR="0">
-            <wp:extent cx="1969010" cy="3248025"/>
-            <wp:effectExtent l="0" t="0" r="0" b="0"/>
-            <wp:docPr id="1" name="Picture 1"/>
+          <wp:inline distT="0" distB="0" distL="0" distR="0" wp14:anchorId="65B62CFF" wp14:editId="4C78946E">
+            <wp:extent cx="2990850" cy="3590925"/>
+            <wp:effectExtent l="0" t="0" r="0" b="9525"/>
+            <wp:docPr id="12" name="Hình ảnh 12"/>
             <wp:cNvGraphicFramePr>
               <a:graphicFrameLocks xmlns:a="http://schemas.openxmlformats.org/drawingml/2006/main" noChangeAspect="1"/>
             </wp:cNvGraphicFramePr>
@@ -3688,36 +3925,23 @@
               <a:graphicData uri="http://schemas.openxmlformats.org/drawingml/2006/picture">
                 <pic:pic xmlns:pic="http://schemas.openxmlformats.org/drawingml/2006/picture">
                   <pic:nvPicPr>
-                    <pic:cNvPr id="0" name="Picture 1"/>
-                    <pic:cNvPicPr>
-                      <a:picLocks noChangeAspect="1" noChangeArrowheads="1"/>
-                    </pic:cNvPicPr>
+                    <pic:cNvPr id="1" name=""/>
+                    <pic:cNvPicPr/>
                   </pic:nvPicPr>
                   <pic:blipFill>
-                    <a:blip r:embed="rId9">
-                      <a:extLst>
-                        <a:ext uri="{28A0092B-C50C-407E-A947-70E740481C1C}">
-                          <a14:useLocalDpi xmlns:a14="http://schemas.microsoft.com/office/drawing/2010/main" val="0"/>
-                        </a:ext>
-                      </a:extLst>
-                    </a:blip>
-                    <a:srcRect/>
+                    <a:blip r:embed="rId9"/>
                     <a:stretch>
                       <a:fillRect/>
                     </a:stretch>
                   </pic:blipFill>
-                  <pic:spPr bwMode="auto">
+                  <pic:spPr>
                     <a:xfrm>
                       <a:off x="0" y="0"/>
-                      <a:ext cx="1977168" cy="3261482"/>
+                      <a:ext cx="2990850" cy="3590925"/>
                     </a:xfrm>
                     <a:prstGeom prst="rect">
                       <a:avLst/>
                     </a:prstGeom>
-                    <a:noFill/>
-                    <a:ln>
-                      <a:noFill/>
-                    </a:ln>
                   </pic:spPr>
                 </pic:pic>
               </a:graphicData>
@@ -3802,11 +4026,11 @@
           <w:numId w:val="12"/>
         </w:numPr>
       </w:pPr>
-      <w:bookmarkStart w:id="14" w:name="_Toc499605281"/>
+      <w:bookmarkStart w:id="13" w:name="_Toc499605281"/>
       <w:r>
         <w:t>Chức năng chính của phần mềm</w:t>
       </w:r>
-      <w:bookmarkEnd w:id="14"/>
+      <w:bookmarkEnd w:id="13"/>
     </w:p>
     <w:p>
       <w:pPr>
@@ -3818,7 +4042,7 @@
         <w:ind w:left="1800"/>
       </w:pPr>
       <w:r>
-        <w:t>Chơi với máy và lưu bảng thành tích.</w:t>
+        <w:t>Chơi với máy</w:t>
       </w:r>
     </w:p>
     <w:p>
@@ -3831,10 +4055,7 @@
         <w:ind w:left="1800"/>
       </w:pPr>
       <w:r>
-        <w:t>Chơi 2 người</w:t>
-      </w:r>
-      <w:r>
-        <w:t>.</w:t>
+        <w:t>Chơi với người (sẽ phát triển)</w:t>
       </w:r>
     </w:p>
     <w:p>
@@ -3847,50 +4068,49 @@
         <w:ind w:left="1800"/>
       </w:pPr>
       <w:r>
-        <w:t>Xem bảng thành tích.</w:t>
-      </w:r>
-    </w:p>
-    <w:p>
-      <w:pPr>
-        <w:pStyle w:val="ND"/>
-        <w:numPr>
-          <w:ilvl w:val="0"/>
-          <w:numId w:val="4"/>
-        </w:numPr>
-        <w:ind w:left="1800"/>
-      </w:pPr>
-      <w:r>
-        <w:t>Tùy chỉnh thông tin người chơi.</w:t>
+        <w:t>Lưu và thành tích (đang phát triển)</w:t>
       </w:r>
     </w:p>
     <w:p>
       <w:pPr>
         <w:pStyle w:val="TD2"/>
       </w:pPr>
-      <w:bookmarkStart w:id="15" w:name="_Toc499605282"/>
+      <w:bookmarkStart w:id="14" w:name="_Toc499605282"/>
       <w:r>
         <w:t>Loại hình người sử dụng</w:t>
       </w:r>
+      <w:bookmarkEnd w:id="14"/>
+    </w:p>
+    <w:p>
+      <w:pPr>
+        <w:pStyle w:val="ND"/>
+        <w:ind w:left="1440"/>
+      </w:pPr>
+      <w:r>
+        <w:t xml:space="preserve">Người sử dụng </w:t>
+      </w:r>
+      <w:r>
+        <w:t>máy tính</w:t>
+      </w:r>
+      <w:r>
+        <w:t xml:space="preserve"> hệ điều hành </w:t>
+      </w:r>
+      <w:r>
+        <w:t>Windows 7/8/8.1/10</w:t>
+      </w:r>
+      <w:r>
+        <w:t>.</w:t>
+      </w:r>
+    </w:p>
+    <w:p>
+      <w:pPr>
+        <w:pStyle w:val="TD2"/>
+      </w:pPr>
+      <w:bookmarkStart w:id="15" w:name="_Toc499605283"/>
+      <w:r>
+        <w:t>Yêu cầu của phần mềm</w:t>
+      </w:r>
       <w:bookmarkEnd w:id="15"/>
-    </w:p>
-    <w:p>
-      <w:pPr>
-        <w:pStyle w:val="ND"/>
-        <w:ind w:left="1440"/>
-      </w:pPr>
-      <w:r>
-        <w:t>Người sử dụng điện thoại hệ điều hành android phiên bản 4.0 trở về sau.</w:t>
-      </w:r>
-    </w:p>
-    <w:p>
-      <w:pPr>
-        <w:pStyle w:val="TD2"/>
-      </w:pPr>
-      <w:bookmarkStart w:id="16" w:name="_Toc499605283"/>
-      <w:r>
-        <w:t>Yêu cầu của phần mềm</w:t>
-      </w:r>
-      <w:bookmarkEnd w:id="16"/>
     </w:p>
     <w:p>
       <w:pPr>
@@ -3905,7 +4125,16 @@
         </w:rPr>
       </w:pPr>
       <w:r>
-        <w:t>Thiết bị phần cứng sử dụng hệ điều hành android 4.0 trở về sau.</w:t>
+        <w:t>Máy tính</w:t>
+      </w:r>
+      <w:r>
+        <w:t xml:space="preserve"> sử dụng hệ điều hành </w:t>
+      </w:r>
+      <w:r>
+        <w:t>Windows 7/8/8.1/10</w:t>
+      </w:r>
+      <w:r>
+        <w:t>.</w:t>
       </w:r>
     </w:p>
     <w:p>
@@ -3921,7 +4150,10 @@
         </w:rPr>
       </w:pPr>
       <w:r>
-        <w:t>Phải có màn hình cảm ứng.</w:t>
+        <w:t xml:space="preserve">Phải có </w:t>
+      </w:r>
+      <w:r>
+        <w:t>chuột hoặc touchpad hoặc trackpoint</w:t>
       </w:r>
     </w:p>
     <w:p>
@@ -3953,7 +4185,13 @@
         </w:rPr>
       </w:pPr>
       <w:r>
-        <w:t>Ram tối thiểu 128MB.</w:t>
+        <w:t xml:space="preserve">Ram tối thiểu </w:t>
+      </w:r>
+      <w:r>
+        <w:t>2G</w:t>
+      </w:r>
+      <w:r>
+        <w:t>B.</w:t>
       </w:r>
     </w:p>
     <w:p>
@@ -3969,7 +4207,13 @@
         </w:rPr>
       </w:pPr>
       <w:r>
-        <w:t>Chip xử lý tối thiểu 500Mhz.</w:t>
+        <w:t xml:space="preserve">Chip xử lý tối thiểu </w:t>
+      </w:r>
+      <w:r>
+        <w:t>1.2G</w:t>
+      </w:r>
+      <w:r>
+        <w:t>hz.</w:t>
       </w:r>
     </w:p>
     <w:p>
@@ -3982,7 +4226,13 @@
         <w:ind w:left="1800"/>
       </w:pPr>
       <w:r>
-        <w:t>Bộ nhớ lưu trữ 10MB.</w:t>
+        <w:t xml:space="preserve">Bộ nhớ lưu trữ </w:t>
+      </w:r>
+      <w:r>
+        <w:t>50G</w:t>
+      </w:r>
+      <w:r>
+        <w:t>B.</w:t>
       </w:r>
     </w:p>
     <w:p>
@@ -4001,12 +4251,12 @@
       <w:pPr>
         <w:pStyle w:val="TD2"/>
       </w:pPr>
-      <w:bookmarkStart w:id="17" w:name="_Toc499605284"/>
+      <w:bookmarkStart w:id="16" w:name="_Toc499605284"/>
       <w:r>
         <w:lastRenderedPageBreak/>
         <w:t>Mô tả bài toán và cách giải quyết</w:t>
       </w:r>
-      <w:bookmarkEnd w:id="17"/>
+      <w:bookmarkEnd w:id="16"/>
     </w:p>
     <w:p>
       <w:pPr>
@@ -4017,7 +4267,7 @@
         </w:numPr>
       </w:pPr>
       <w:r>
-        <w:t>Chơi với máy và lưu bảng thành tích</w:t>
+        <w:t xml:space="preserve">Chơi với máy </w:t>
       </w:r>
     </w:p>
     <w:p>
@@ -4030,10 +4280,10 @@
           <w:noProof/>
         </w:rPr>
         <w:drawing>
-          <wp:inline distT="0" distB="0" distL="0" distR="0">
-            <wp:extent cx="2050617" cy="3409950"/>
-            <wp:effectExtent l="0" t="0" r="6985" b="0"/>
-            <wp:docPr id="3" name="Picture 3"/>
+          <wp:inline distT="0" distB="0" distL="0" distR="0" wp14:anchorId="41F4AFFD" wp14:editId="63104BCF">
+            <wp:extent cx="2990850" cy="3590925"/>
+            <wp:effectExtent l="0" t="0" r="0" b="9525"/>
+            <wp:docPr id="13" name="Hình ảnh 13"/>
             <wp:cNvGraphicFramePr>
               <a:graphicFrameLocks xmlns:a="http://schemas.openxmlformats.org/drawingml/2006/main" noChangeAspect="1"/>
             </wp:cNvGraphicFramePr>
@@ -4041,36 +4291,23 @@
               <a:graphicData uri="http://schemas.openxmlformats.org/drawingml/2006/picture">
                 <pic:pic xmlns:pic="http://schemas.openxmlformats.org/drawingml/2006/picture">
                   <pic:nvPicPr>
-                    <pic:cNvPr id="0" name="Picture 3"/>
-                    <pic:cNvPicPr>
-                      <a:picLocks noChangeAspect="1" noChangeArrowheads="1"/>
-                    </pic:cNvPicPr>
+                    <pic:cNvPr id="1" name=""/>
+                    <pic:cNvPicPr/>
                   </pic:nvPicPr>
                   <pic:blipFill>
-                    <a:blip r:embed="rId10">
-                      <a:extLst>
-                        <a:ext uri="{28A0092B-C50C-407E-A947-70E740481C1C}">
-                          <a14:useLocalDpi xmlns:a14="http://schemas.microsoft.com/office/drawing/2010/main" val="0"/>
-                        </a:ext>
-                      </a:extLst>
-                    </a:blip>
-                    <a:srcRect/>
+                    <a:blip r:embed="rId9"/>
                     <a:stretch>
                       <a:fillRect/>
                     </a:stretch>
                   </pic:blipFill>
-                  <pic:spPr bwMode="auto">
+                  <pic:spPr>
                     <a:xfrm>
                       <a:off x="0" y="0"/>
-                      <a:ext cx="2057749" cy="3421809"/>
+                      <a:ext cx="2990850" cy="3590925"/>
                     </a:xfrm>
                     <a:prstGeom prst="rect">
                       <a:avLst/>
                     </a:prstGeom>
-                    <a:noFill/>
-                    <a:ln>
-                      <a:noFill/>
-                    </a:ln>
                   </pic:spPr>
                 </pic:pic>
               </a:graphicData>
@@ -4113,7 +4350,7 @@
               <w:pStyle w:val="ND"/>
             </w:pPr>
             <w:r>
-              <w:t>Chơi với máy và lưu bảng thành tích</w:t>
+              <w:t>Chơi với máy</w:t>
             </w:r>
           </w:p>
         </w:tc>
@@ -4197,7 +4434,10 @@
               <w:pStyle w:val="ND"/>
             </w:pPr>
             <w:r>
-              <w:t>Bước 1: Người dùng chọn 1 trong 2 mức độ khó trò chơi là dễ và thường.</w:t>
+              <w:t xml:space="preserve">Bước 1: Người dùng chọn 1 </w:t>
+            </w:r>
+            <w:r>
+              <w:t>New Game hoặc nhấn vào ô bất kỳ muốn đi để bắt đầu trò chơi</w:t>
             </w:r>
           </w:p>
           <w:p>
@@ -4205,7 +4445,10 @@
               <w:pStyle w:val="ND"/>
             </w:pPr>
             <w:r>
-              <w:t>Bước 2: Giao diện chơi với máy được hiển thị, phần mềm sẽ đếm số bước đi và thời gian chơi của người chơi để lưu vào bảng thành tích.</w:t>
+              <w:t>Bước 2:</w:t>
+            </w:r>
+            <w:r>
+              <w:t xml:space="preserve"> Chờ máy ra nước đi và đánh nước tiếp theo.</w:t>
             </w:r>
           </w:p>
           <w:p>
@@ -4213,7 +4456,10 @@
               <w:pStyle w:val="ND"/>
             </w:pPr>
             <w:r>
-              <w:t>Bước 3: Trò chơi kết thúc, có 3 trường hợp:</w:t>
+              <w:t xml:space="preserve">Bước 3: </w:t>
+            </w:r>
+            <w:r>
+              <w:t>Có 3 trường hợp kết thúc trò chơi:</w:t>
             </w:r>
           </w:p>
           <w:p>
@@ -4221,7 +4467,16 @@
               <w:pStyle w:val="ND"/>
             </w:pPr>
             <w:r>
-              <w:t>Người chơi thắng: chương trình sẽ lưu lại thành tích của người chơi vào bảng thành tích và sắp sếp theo thứ tự định sẵn.</w:t>
+              <w:t xml:space="preserve">- Người chơi thắng: hiện thông báo “Player </w:t>
+            </w:r>
+            <w:r>
+              <w:t>win</w:t>
+            </w:r>
+            <w:r>
+              <w:t>. New Game?</w:t>
+            </w:r>
+            <w:r>
+              <w:t>”</w:t>
             </w:r>
           </w:p>
           <w:p>
@@ -4229,7 +4484,16 @@
               <w:pStyle w:val="ND"/>
             </w:pPr>
             <w:r>
-              <w:t>Người chơi thua: chương trình không lưu lại thành tích người chơi.</w:t>
+              <w:t xml:space="preserve">- Máy thắng: hiện thông báo “PC </w:t>
+            </w:r>
+            <w:r>
+              <w:t>win</w:t>
+            </w:r>
+            <w:r>
+              <w:t>. New Game?</w:t>
+            </w:r>
+            <w:r>
+              <w:t>”</w:t>
             </w:r>
           </w:p>
           <w:p>
@@ -4237,7 +4501,13 @@
               <w:pStyle w:val="ND"/>
             </w:pPr>
             <w:r>
-              <w:t>Người chơi hòa với máy: chương trình không lưu lại thành tích người chơi.</w:t>
+              <w:t xml:space="preserve">- Người và máy hòa: hiện thông báo “Player và PC </w:t>
+            </w:r>
+            <w:r>
+              <w:t>draw</w:t>
+            </w:r>
+            <w:r>
+              <w:t>. New Game?”</w:t>
             </w:r>
           </w:p>
           <w:p>
@@ -4245,7 +4515,10 @@
               <w:pStyle w:val="ND"/>
             </w:pPr>
             <w:r>
-              <w:t xml:space="preserve"> Sau đó, chương trình sẽ hiện thông báo kết quả trò chơi.</w:t>
+              <w:t xml:space="preserve"> Sau đó, </w:t>
+            </w:r>
+            <w:r>
+              <w:t>nhấn button Yes để New Game, nhấn button No để Exit.</w:t>
             </w:r>
           </w:p>
         </w:tc>
@@ -4273,7 +4546,7 @@
               <w:pStyle w:val="ND"/>
             </w:pPr>
             <w:r>
-              <w:t>Thành tích mới của người chơi được lưu lại hoặc không. Trò chơi diễn ra suôn sẽ.</w:t>
+              <w:t>Trò chơi diễn ra suôn sẽ.</w:t>
             </w:r>
           </w:p>
         </w:tc>
@@ -4288,8 +4561,13 @@
               <w:pStyle w:val="ND"/>
             </w:pPr>
             <w:r>
-              <w:lastRenderedPageBreak/>
-              <w:t>Hướng giải quết</w:t>
+              <w:t>Hướng giải qu</w:t>
+            </w:r>
+            <w:r>
+              <w:t>y</w:t>
+            </w:r>
+            <w:r>
+              <w:t>ết</w:t>
             </w:r>
           </w:p>
         </w:tc>
@@ -4302,13 +4580,22 @@
               <w:pStyle w:val="ND"/>
             </w:pPr>
             <w:r>
-              <w:t>Lập trình thuật toán AI cho trò chơi với 2</w:t>
+              <w:t>Lập trình thuật toán AI cho trò chơi</w:t>
             </w:r>
             <w:r>
-              <w:t xml:space="preserve"> mức độ khó khác nhau, các</w:t>
+              <w:t>,</w:t>
             </w:r>
             <w:r>
-              <w:t xml:space="preserve"> lượt đi của máy sẽ được tính toán lại và chọn ra bước đi phù hợp với độ khó.</w:t>
+              <w:t xml:space="preserve"> các</w:t>
+            </w:r>
+            <w:r>
+              <w:t xml:space="preserve"> lượt đi của máy sẽ được tính toán lại và chọn ra bước đi phù hợ</w:t>
+            </w:r>
+            <w:r>
+              <w:t>p</w:t>
+            </w:r>
+            <w:r>
+              <w:t>.</w:t>
             </w:r>
           </w:p>
           <w:p>
@@ -4316,8 +4603,16 @@
               <w:pStyle w:val="ND"/>
             </w:pPr>
             <w:r>
-              <w:t>Dùng 1 class hoặc object để điếm số bước đi hoặc thời gian chơi.</w:t>
+              <w:t xml:space="preserve">Dùng 1 class hoặc object để đếm số bước </w:t>
             </w:r>
+            <w:proofErr w:type="gramStart"/>
+            <w:r>
+              <w:t xml:space="preserve">đi </w:t>
+            </w:r>
+            <w:r>
+              <w:t>.</w:t>
+            </w:r>
+            <w:proofErr w:type="gramEnd"/>
           </w:p>
         </w:tc>
       </w:tr>
@@ -4359,12 +4654,21 @@
     <w:p>
       <w:pPr>
         <w:pStyle w:val="ND"/>
+        <w:ind w:left="1440"/>
+      </w:pPr>
+      <w:bookmarkStart w:id="17" w:name="_GoBack"/>
+      <w:bookmarkEnd w:id="17"/>
+    </w:p>
+    <w:p>
+      <w:pPr>
+        <w:pStyle w:val="ND"/>
         <w:numPr>
           <w:ilvl w:val="0"/>
           <w:numId w:val="10"/>
         </w:numPr>
       </w:pPr>
       <w:r>
+        <w:lastRenderedPageBreak/>
         <w:t>Chơi 2 người</w:t>
       </w:r>
     </w:p>
@@ -4375,335 +4679,10 @@
       </w:pPr>
       <w:r>
         <w:rPr>
-          <w:noProof/>
-        </w:rPr>
-        <w:drawing>
-          <wp:inline distT="0" distB="0" distL="0" distR="0">
-            <wp:extent cx="1931182" cy="3200400"/>
-            <wp:effectExtent l="0" t="0" r="0" b="0"/>
-            <wp:docPr id="4" name="Picture 4"/>
-            <wp:cNvGraphicFramePr>
-              <a:graphicFrameLocks xmlns:a="http://schemas.openxmlformats.org/drawingml/2006/main" noChangeAspect="1"/>
-            </wp:cNvGraphicFramePr>
-            <a:graphic xmlns:a="http://schemas.openxmlformats.org/drawingml/2006/main">
-              <a:graphicData uri="http://schemas.openxmlformats.org/drawingml/2006/picture">
-                <pic:pic xmlns:pic="http://schemas.openxmlformats.org/drawingml/2006/picture">
-                  <pic:nvPicPr>
-                    <pic:cNvPr id="0" name="Picture 4"/>
-                    <pic:cNvPicPr>
-                      <a:picLocks noChangeAspect="1" noChangeArrowheads="1"/>
-                    </pic:cNvPicPr>
-                  </pic:nvPicPr>
-                  <pic:blipFill>
-                    <a:blip r:embed="rId11">
-                      <a:extLst>
-                        <a:ext uri="{28A0092B-C50C-407E-A947-70E740481C1C}">
-                          <a14:useLocalDpi xmlns:a14="http://schemas.microsoft.com/office/drawing/2010/main" val="0"/>
-                        </a:ext>
-                      </a:extLst>
-                    </a:blip>
-                    <a:srcRect/>
-                    <a:stretch>
-                      <a:fillRect/>
-                    </a:stretch>
-                  </pic:blipFill>
-                  <pic:spPr bwMode="auto">
-                    <a:xfrm>
-                      <a:off x="0" y="0"/>
-                      <a:ext cx="1938393" cy="3212349"/>
-                    </a:xfrm>
-                    <a:prstGeom prst="rect">
-                      <a:avLst/>
-                    </a:prstGeom>
-                    <a:noFill/>
-                    <a:ln>
-                      <a:noFill/>
-                    </a:ln>
-                  </pic:spPr>
-                </pic:pic>
-              </a:graphicData>
-            </a:graphic>
-          </wp:inline>
-        </w:drawing>
-      </w:r>
-    </w:p>
-    <w:tbl>
-      <w:tblPr>
-        <w:tblStyle w:val="LiBang"/>
-        <w:tblW w:w="0" w:type="auto"/>
-        <w:tblInd w:w="1080" w:type="dxa"/>
-        <w:tblLook w:val="04A0" w:firstRow="1" w:lastRow="0" w:firstColumn="1" w:lastColumn="0" w:noHBand="0" w:noVBand="1"/>
-      </w:tblPr>
-      <w:tblGrid>
-        <w:gridCol w:w="2605"/>
-        <w:gridCol w:w="5665"/>
-      </w:tblGrid>
-      <w:tr>
-        <w:tc>
-          <w:tcPr>
-            <w:tcW w:w="2605" w:type="dxa"/>
-          </w:tcPr>
-          <w:p>
-            <w:pPr>
-              <w:pStyle w:val="ND"/>
-            </w:pPr>
-            <w:r>
-              <w:t>Tên chức năng</w:t>
-            </w:r>
-          </w:p>
-        </w:tc>
-        <w:tc>
-          <w:tcPr>
-            <w:tcW w:w="5665" w:type="dxa"/>
-          </w:tcPr>
-          <w:p>
-            <w:pPr>
-              <w:pStyle w:val="ND"/>
-            </w:pPr>
-            <w:r>
-              <w:t>Chơi 2 người trên 1 máy</w:t>
-            </w:r>
-          </w:p>
-        </w:tc>
-      </w:tr>
-      <w:tr>
-        <w:tc>
-          <w:tcPr>
-            <w:tcW w:w="2605" w:type="dxa"/>
-          </w:tcPr>
-          <w:p>
-            <w:pPr>
-              <w:pStyle w:val="ND"/>
-            </w:pPr>
-            <w:r>
-              <w:t>Đối tượng sử dụng</w:t>
-            </w:r>
-          </w:p>
-        </w:tc>
-        <w:tc>
-          <w:tcPr>
-            <w:tcW w:w="5665" w:type="dxa"/>
-          </w:tcPr>
-          <w:p>
-            <w:pPr>
-              <w:pStyle w:val="ND"/>
-            </w:pPr>
-            <w:r>
-              <w:t>Tất cả người dùng phần mềm trò chơi này</w:t>
-            </w:r>
-          </w:p>
-        </w:tc>
-      </w:tr>
-      <w:tr>
-        <w:tc>
-          <w:tcPr>
-            <w:tcW w:w="2605" w:type="dxa"/>
-          </w:tcPr>
-          <w:p>
-            <w:pPr>
-              <w:pStyle w:val="ND"/>
-            </w:pPr>
-            <w:r>
-              <w:t>Tiền điều kiện</w:t>
-            </w:r>
-          </w:p>
-        </w:tc>
-        <w:tc>
-          <w:tcPr>
-            <w:tcW w:w="5665" w:type="dxa"/>
-          </w:tcPr>
-          <w:p>
-            <w:pPr>
-              <w:pStyle w:val="ND"/>
-            </w:pPr>
-            <w:r>
-              <w:t>Không có.</w:t>
-            </w:r>
-          </w:p>
-        </w:tc>
-      </w:tr>
-      <w:tr>
-        <w:tc>
-          <w:tcPr>
-            <w:tcW w:w="2605" w:type="dxa"/>
-          </w:tcPr>
-          <w:p>
-            <w:pPr>
-              <w:pStyle w:val="ND"/>
-            </w:pPr>
-            <w:r>
-              <w:t>Cách xử lí</w:t>
-            </w:r>
-          </w:p>
-        </w:tc>
-        <w:tc>
-          <w:tcPr>
-            <w:tcW w:w="5665" w:type="dxa"/>
-          </w:tcPr>
-          <w:p>
-            <w:pPr>
-              <w:pStyle w:val="ND"/>
-            </w:pPr>
-            <w:r>
-              <w:t>Bước 1: Người chơi chọn phe đi trước</w:t>
-            </w:r>
-          </w:p>
-          <w:p>
-            <w:pPr>
-              <w:pStyle w:val="ND"/>
-            </w:pPr>
-            <w:r>
-              <w:t>Bước 2: Giao diện chơi với người được hiển thị, thông tin bước đi của 2 người chơi điều được lấy từ 1 máy và lần lượt theo thứ tự.</w:t>
-            </w:r>
-          </w:p>
-          <w:p>
-            <w:pPr>
-              <w:pStyle w:val="ND"/>
-            </w:pPr>
-            <w:r>
-              <w:t>Bước 3: Trò chơi kết thúc, có 3 trường hợp:</w:t>
-            </w:r>
-          </w:p>
-          <w:p>
-            <w:pPr>
-              <w:pStyle w:val="ND"/>
-            </w:pPr>
-            <w:r>
-              <w:t>Người chơi 1 thắng</w:t>
-            </w:r>
-          </w:p>
-          <w:p>
-            <w:pPr>
-              <w:pStyle w:val="ND"/>
-            </w:pPr>
-            <w:r>
-              <w:t xml:space="preserve">Người </w:t>
-            </w:r>
-            <w:r>
-              <w:t>chơi 2 thắng</w:t>
-            </w:r>
-          </w:p>
-          <w:p>
-            <w:pPr>
-              <w:pStyle w:val="ND"/>
-            </w:pPr>
-            <w:r>
-              <w:t xml:space="preserve">2 </w:t>
-            </w:r>
-            <w:r>
-              <w:t xml:space="preserve">Người </w:t>
-            </w:r>
-            <w:r>
-              <w:t>chơi hòa</w:t>
-            </w:r>
-          </w:p>
-          <w:p>
-            <w:pPr>
-              <w:pStyle w:val="ND"/>
-            </w:pPr>
-            <w:r>
-              <w:t xml:space="preserve"> Sau đó, chương trình sẽ hiện thông báo kết quả trò chơi.</w:t>
-            </w:r>
-          </w:p>
-        </w:tc>
-      </w:tr>
-      <w:tr>
-        <w:tc>
-          <w:tcPr>
-            <w:tcW w:w="2605" w:type="dxa"/>
-          </w:tcPr>
-          <w:p>
-            <w:pPr>
-              <w:pStyle w:val="ND"/>
-            </w:pPr>
-            <w:r>
-              <w:t>Hướng giải quết</w:t>
-            </w:r>
-          </w:p>
-        </w:tc>
-        <w:tc>
-          <w:tcPr>
-            <w:tcW w:w="5665" w:type="dxa"/>
-          </w:tcPr>
-          <w:p>
-            <w:pPr>
-              <w:pStyle w:val="ND"/>
-            </w:pPr>
-            <w:r>
-              <w:t>Lập trình trò chơi với 1 biến để lưu 2 giá trị mốc sau cho giá trị của biến</w:t>
-            </w:r>
-            <w:r>
-              <w:t xml:space="preserve"> </w:t>
-            </w:r>
-            <w:r>
-              <w:t>sẽ thay đổi khi người chơi A hoặc B thực hiện nước đi, mỗi giá trị mốc ứng với 1 người chơi, khi giá trị mốc không tương ứng thì người chơi tương ứng sẽ không thực hiện được nước đi.</w:t>
-            </w:r>
-          </w:p>
-        </w:tc>
-      </w:tr>
-      <w:tr>
-        <w:tc>
-          <w:tcPr>
-            <w:tcW w:w="2605" w:type="dxa"/>
-          </w:tcPr>
-          <w:p>
-            <w:pPr>
-              <w:pStyle w:val="ND"/>
-            </w:pPr>
-            <w:r>
-              <w:lastRenderedPageBreak/>
-              <w:t>Kết quả</w:t>
-            </w:r>
-          </w:p>
-        </w:tc>
-        <w:tc>
-          <w:tcPr>
-            <w:tcW w:w="5665" w:type="dxa"/>
-          </w:tcPr>
-          <w:p>
-            <w:pPr>
-              <w:pStyle w:val="ND"/>
-            </w:pPr>
-            <w:r>
-              <w:t>Trò chơi diễn ra suôn sẽ.</w:t>
-            </w:r>
-          </w:p>
-        </w:tc>
-      </w:tr>
-      <w:tr>
-        <w:tc>
-          <w:tcPr>
-            <w:tcW w:w="2605" w:type="dxa"/>
-          </w:tcPr>
-          <w:p>
-            <w:pPr>
-              <w:pStyle w:val="ND"/>
-            </w:pPr>
-            <w:r>
-              <w:t>Ghi chú</w:t>
-            </w:r>
-          </w:p>
-        </w:tc>
-        <w:tc>
-          <w:tcPr>
-            <w:tcW w:w="5665" w:type="dxa"/>
-          </w:tcPr>
-          <w:p>
-            <w:pPr>
-              <w:pStyle w:val="ND"/>
-            </w:pPr>
-            <w:r>
-              <w:t>Không.</w:t>
-            </w:r>
-          </w:p>
-        </w:tc>
-      </w:tr>
-    </w:tbl>
-    <w:p>
-      <w:pPr>
-        <w:pStyle w:val="ND"/>
-        <w:ind w:left="1440"/>
-      </w:pPr>
+          <w:i/>
+        </w:rPr>
+        <w:t>(đang phát triển thêm)</w:t>
+      </w:r>
     </w:p>
     <w:p>
       <w:pPr>
@@ -4720,285 +4699,17 @@
     <w:p>
       <w:pPr>
         <w:pStyle w:val="ND"/>
-        <w:ind w:left="1440"/>
-      </w:pPr>
-      <w:r>
-        <w:rPr>
-          <w:noProof/>
-        </w:rPr>
-        <w:drawing>
-          <wp:inline distT="0" distB="0" distL="0" distR="0">
-            <wp:extent cx="2599967" cy="1495425"/>
-            <wp:effectExtent l="0" t="0" r="0" b="0"/>
-            <wp:docPr id="7" name="Picture 7"/>
-            <wp:cNvGraphicFramePr>
-              <a:graphicFrameLocks xmlns:a="http://schemas.openxmlformats.org/drawingml/2006/main" noChangeAspect="1"/>
-            </wp:cNvGraphicFramePr>
-            <a:graphic xmlns:a="http://schemas.openxmlformats.org/drawingml/2006/main">
-              <a:graphicData uri="http://schemas.openxmlformats.org/drawingml/2006/picture">
-                <pic:pic xmlns:pic="http://schemas.openxmlformats.org/drawingml/2006/picture">
-                  <pic:nvPicPr>
-                    <pic:cNvPr id="0" name="Picture 5"/>
-                    <pic:cNvPicPr>
-                      <a:picLocks noChangeAspect="1" noChangeArrowheads="1"/>
-                    </pic:cNvPicPr>
-                  </pic:nvPicPr>
-                  <pic:blipFill rotWithShape="1">
-                    <a:blip r:embed="rId12">
-                      <a:extLst>
-                        <a:ext uri="{28A0092B-C50C-407E-A947-70E740481C1C}">
-                          <a14:useLocalDpi xmlns:a14="http://schemas.microsoft.com/office/drawing/2010/main" val="0"/>
-                        </a:ext>
-                      </a:extLst>
-                    </a:blip>
-                    <a:srcRect b="65963"/>
-                    <a:stretch/>
-                  </pic:blipFill>
-                  <pic:spPr bwMode="auto">
-                    <a:xfrm>
-                      <a:off x="0" y="0"/>
-                      <a:ext cx="2621552" cy="1507840"/>
-                    </a:xfrm>
-                    <a:prstGeom prst="rect">
-                      <a:avLst/>
-                    </a:prstGeom>
-                    <a:noFill/>
-                    <a:ln>
-                      <a:noFill/>
-                    </a:ln>
-                    <a:extLst>
-                      <a:ext uri="{53640926-AAD7-44D8-BBD7-CCE9431645EC}">
-                        <a14:shadowObscured xmlns:a14="http://schemas.microsoft.com/office/drawing/2010/main"/>
-                      </a:ext>
-                    </a:extLst>
-                  </pic:spPr>
-                </pic:pic>
-              </a:graphicData>
-            </a:graphic>
-          </wp:inline>
-        </w:drawing>
-      </w:r>
-    </w:p>
-    <w:tbl>
-      <w:tblPr>
-        <w:tblStyle w:val="LiBang"/>
-        <w:tblW w:w="0" w:type="auto"/>
-        <w:tblInd w:w="1080" w:type="dxa"/>
-        <w:tblLook w:val="04A0" w:firstRow="1" w:lastRow="0" w:firstColumn="1" w:lastColumn="0" w:noHBand="0" w:noVBand="1"/>
-      </w:tblPr>
-      <w:tblGrid>
-        <w:gridCol w:w="2605"/>
-        <w:gridCol w:w="5665"/>
-      </w:tblGrid>
-      <w:tr>
-        <w:tc>
-          <w:tcPr>
-            <w:tcW w:w="2605" w:type="dxa"/>
-          </w:tcPr>
-          <w:p>
-            <w:pPr>
-              <w:pStyle w:val="ND"/>
-            </w:pPr>
-            <w:r>
-              <w:t>Tên chức năng</w:t>
-            </w:r>
-          </w:p>
-        </w:tc>
-        <w:tc>
-          <w:tcPr>
-            <w:tcW w:w="5665" w:type="dxa"/>
-          </w:tcPr>
-          <w:p>
-            <w:pPr>
-              <w:pStyle w:val="ND"/>
-            </w:pPr>
-            <w:r>
-              <w:t>Xem bảng thành tích</w:t>
-            </w:r>
-          </w:p>
-        </w:tc>
-      </w:tr>
-      <w:tr>
-        <w:tc>
-          <w:tcPr>
-            <w:tcW w:w="2605" w:type="dxa"/>
-          </w:tcPr>
-          <w:p>
-            <w:pPr>
-              <w:pStyle w:val="ND"/>
-            </w:pPr>
-            <w:r>
-              <w:t>Đối tượng sử dụng</w:t>
-            </w:r>
-          </w:p>
-        </w:tc>
-        <w:tc>
-          <w:tcPr>
-            <w:tcW w:w="5665" w:type="dxa"/>
-          </w:tcPr>
-          <w:p>
-            <w:pPr>
-              <w:pStyle w:val="ND"/>
-            </w:pPr>
-            <w:r>
-              <w:t>Tất cả người dùng phần mềm trò chơi này</w:t>
-            </w:r>
-          </w:p>
-        </w:tc>
-      </w:tr>
-      <w:tr>
-        <w:tc>
-          <w:tcPr>
-            <w:tcW w:w="2605" w:type="dxa"/>
-          </w:tcPr>
-          <w:p>
-            <w:pPr>
-              <w:pStyle w:val="ND"/>
-            </w:pPr>
-            <w:r>
-              <w:t>Tiền điều kiện</w:t>
-            </w:r>
-          </w:p>
-        </w:tc>
-        <w:tc>
-          <w:tcPr>
-            <w:tcW w:w="5665" w:type="dxa"/>
-          </w:tcPr>
-          <w:p>
-            <w:pPr>
-              <w:pStyle w:val="ND"/>
-            </w:pPr>
-            <w:r>
-              <w:t>Không</w:t>
-            </w:r>
-          </w:p>
-        </w:tc>
-      </w:tr>
-      <w:tr>
-        <w:tc>
-          <w:tcPr>
-            <w:tcW w:w="2605" w:type="dxa"/>
-          </w:tcPr>
-          <w:p>
-            <w:pPr>
-              <w:pStyle w:val="ND"/>
-            </w:pPr>
-            <w:r>
-              <w:t>Cách xử lí</w:t>
-            </w:r>
-          </w:p>
-        </w:tc>
-        <w:tc>
-          <w:tcPr>
-            <w:tcW w:w="5665" w:type="dxa"/>
-          </w:tcPr>
-          <w:p>
-            <w:pPr>
-              <w:pStyle w:val="ND"/>
-            </w:pPr>
-            <w:r>
-              <w:t>Bước 1: Mở file lưu trữ thông tin thành tích người chơi và đọc dữ liệu từ file.</w:t>
-            </w:r>
-          </w:p>
-          <w:p>
-            <w:pPr>
-              <w:pStyle w:val="ND"/>
-            </w:pPr>
-            <w:r>
-              <w:t>Bước 2: Hiển thị bảng thành tích người chơi.</w:t>
-            </w:r>
-          </w:p>
-        </w:tc>
-      </w:tr>
-      <w:tr>
-        <w:tc>
-          <w:tcPr>
-            <w:tcW w:w="2605" w:type="dxa"/>
-          </w:tcPr>
-          <w:p>
-            <w:pPr>
-              <w:pStyle w:val="ND"/>
-            </w:pPr>
-            <w:r>
-              <w:t>Hướng giải quết</w:t>
-            </w:r>
-          </w:p>
-        </w:tc>
-        <w:tc>
-          <w:tcPr>
-            <w:tcW w:w="5665" w:type="dxa"/>
-          </w:tcPr>
-          <w:p>
-            <w:pPr>
-              <w:pStyle w:val="ND"/>
-            </w:pPr>
-            <w:r>
-              <w:t>File được lưu như một nguồn dữ liệu của trò chơi và có thể thay đổi theo thời gian.</w:t>
-            </w:r>
-          </w:p>
-        </w:tc>
-      </w:tr>
-      <w:tr>
-        <w:tc>
-          <w:tcPr>
-            <w:tcW w:w="2605" w:type="dxa"/>
-          </w:tcPr>
-          <w:p>
-            <w:pPr>
-              <w:pStyle w:val="ND"/>
-            </w:pPr>
-            <w:r>
-              <w:t>Kết quả</w:t>
-            </w:r>
-          </w:p>
-        </w:tc>
-        <w:tc>
-          <w:tcPr>
-            <w:tcW w:w="5665" w:type="dxa"/>
-          </w:tcPr>
-          <w:p>
-            <w:pPr>
-              <w:pStyle w:val="ND"/>
-            </w:pPr>
-            <w:r>
-              <w:t>Bảng thành tích được hiển thị.</w:t>
-            </w:r>
-          </w:p>
-        </w:tc>
-      </w:tr>
-      <w:tr>
-        <w:tc>
-          <w:tcPr>
-            <w:tcW w:w="2605" w:type="dxa"/>
-          </w:tcPr>
-          <w:p>
-            <w:pPr>
-              <w:pStyle w:val="ND"/>
-            </w:pPr>
-            <w:r>
-              <w:t>Ghi chú</w:t>
-            </w:r>
-          </w:p>
-        </w:tc>
-        <w:tc>
-          <w:tcPr>
-            <w:tcW w:w="5665" w:type="dxa"/>
-          </w:tcPr>
-          <w:p>
-            <w:pPr>
-              <w:pStyle w:val="ND"/>
-            </w:pPr>
-            <w:r>
-              <w:t>Cần hiển thị sau cho dễ nhìn.</w:t>
-            </w:r>
-          </w:p>
-        </w:tc>
-      </w:tr>
-    </w:tbl>
-    <w:p>
-      <w:pPr>
-        <w:pStyle w:val="ND"/>
-      </w:pPr>
+        <w:ind w:left="1800"/>
+        <w:rPr>
+          <w:i/>
+        </w:rPr>
+      </w:pPr>
+      <w:r>
+        <w:rPr>
+          <w:i/>
+        </w:rPr>
+        <w:t>(đang phát triển thêm)</w:t>
+      </w:r>
     </w:p>
     <w:p>
       <w:pPr>
@@ -5015,318 +4726,14 @@
     <w:p>
       <w:pPr>
         <w:pStyle w:val="ND"/>
-        <w:ind w:left="1440"/>
-      </w:pPr>
-      <w:r>
-        <w:rPr>
-          <w:noProof/>
-        </w:rPr>
-        <w:drawing>
-          <wp:inline distT="0" distB="0" distL="0" distR="0">
-            <wp:extent cx="3297803" cy="2066925"/>
-            <wp:effectExtent l="0" t="0" r="0" b="0"/>
-            <wp:docPr id="8" name="Picture 8"/>
-            <wp:cNvGraphicFramePr>
-              <a:graphicFrameLocks xmlns:a="http://schemas.openxmlformats.org/drawingml/2006/main" noChangeAspect="1"/>
-            </wp:cNvGraphicFramePr>
-            <a:graphic xmlns:a="http://schemas.openxmlformats.org/drawingml/2006/main">
-              <a:graphicData uri="http://schemas.openxmlformats.org/drawingml/2006/picture">
-                <pic:pic xmlns:pic="http://schemas.openxmlformats.org/drawingml/2006/picture">
-                  <pic:nvPicPr>
-                    <pic:cNvPr id="0" name="Picture 6"/>
-                    <pic:cNvPicPr>
-                      <a:picLocks noChangeAspect="1" noChangeArrowheads="1"/>
-                    </pic:cNvPicPr>
-                  </pic:nvPicPr>
-                  <pic:blipFill rotWithShape="1">
-                    <a:blip r:embed="rId13">
-                      <a:extLst>
-                        <a:ext uri="{28A0092B-C50C-407E-A947-70E740481C1C}">
-                          <a14:useLocalDpi xmlns:a14="http://schemas.microsoft.com/office/drawing/2010/main" val="0"/>
-                        </a:ext>
-                      </a:extLst>
-                    </a:blip>
-                    <a:srcRect b="61752"/>
-                    <a:stretch/>
-                  </pic:blipFill>
-                  <pic:spPr bwMode="auto">
-                    <a:xfrm>
-                      <a:off x="0" y="0"/>
-                      <a:ext cx="3352300" cy="2101082"/>
-                    </a:xfrm>
-                    <a:prstGeom prst="rect">
-                      <a:avLst/>
-                    </a:prstGeom>
-                    <a:noFill/>
-                    <a:ln>
-                      <a:noFill/>
-                    </a:ln>
-                    <a:extLst>
-                      <a:ext uri="{53640926-AAD7-44D8-BBD7-CCE9431645EC}">
-                        <a14:shadowObscured xmlns:a14="http://schemas.microsoft.com/office/drawing/2010/main"/>
-                      </a:ext>
-                    </a:extLst>
-                  </pic:spPr>
-                </pic:pic>
-              </a:graphicData>
-            </a:graphic>
-          </wp:inline>
-        </w:drawing>
-      </w:r>
-    </w:p>
-    <w:tbl>
-      <w:tblPr>
-        <w:tblStyle w:val="LiBang"/>
-        <w:tblW w:w="0" w:type="auto"/>
-        <w:tblInd w:w="1080" w:type="dxa"/>
-        <w:tblLook w:val="04A0" w:firstRow="1" w:lastRow="0" w:firstColumn="1" w:lastColumn="0" w:noHBand="0" w:noVBand="1"/>
-      </w:tblPr>
-      <w:tblGrid>
-        <w:gridCol w:w="2605"/>
-        <w:gridCol w:w="5665"/>
-      </w:tblGrid>
-      <w:tr>
-        <w:tc>
-          <w:tcPr>
-            <w:tcW w:w="2605" w:type="dxa"/>
-          </w:tcPr>
-          <w:p>
-            <w:pPr>
-              <w:pStyle w:val="ND"/>
-            </w:pPr>
-            <w:r>
-              <w:t>Tên chức năng</w:t>
-            </w:r>
-          </w:p>
-        </w:tc>
-        <w:tc>
-          <w:tcPr>
-            <w:tcW w:w="5665" w:type="dxa"/>
-          </w:tcPr>
-          <w:p>
-            <w:pPr>
-              <w:pStyle w:val="ND"/>
-            </w:pPr>
-            <w:r>
-              <w:t>Tùy chỉnh thông tin người chơi</w:t>
-            </w:r>
-          </w:p>
-        </w:tc>
-      </w:tr>
-      <w:tr>
-        <w:tc>
-          <w:tcPr>
-            <w:tcW w:w="2605" w:type="dxa"/>
-          </w:tcPr>
-          <w:p>
-            <w:pPr>
-              <w:pStyle w:val="ND"/>
-            </w:pPr>
-            <w:r>
-              <w:t>Đối tượng sử dụng</w:t>
-            </w:r>
-          </w:p>
-        </w:tc>
-        <w:tc>
-          <w:tcPr>
-            <w:tcW w:w="5665" w:type="dxa"/>
-          </w:tcPr>
-          <w:p>
-            <w:pPr>
-              <w:pStyle w:val="ND"/>
-            </w:pPr>
-            <w:r>
-              <w:t>Tất cả người dùng phần mềm trò chơi này</w:t>
-            </w:r>
-          </w:p>
-        </w:tc>
-      </w:tr>
-      <w:tr>
-        <w:tc>
-          <w:tcPr>
-            <w:tcW w:w="2605" w:type="dxa"/>
-          </w:tcPr>
-          <w:p>
-            <w:pPr>
-              <w:pStyle w:val="ND"/>
-            </w:pPr>
-            <w:r>
-              <w:t>Tiền điều kiện</w:t>
-            </w:r>
-          </w:p>
-        </w:tc>
-        <w:tc>
-          <w:tcPr>
-            <w:tcW w:w="5665" w:type="dxa"/>
-          </w:tcPr>
-          <w:p>
-            <w:pPr>
-              <w:pStyle w:val="ND"/>
-            </w:pPr>
-            <w:r>
-              <w:t>Không</w:t>
-            </w:r>
-          </w:p>
-        </w:tc>
-      </w:tr>
-      <w:tr>
-        <w:tc>
-          <w:tcPr>
-            <w:tcW w:w="2605" w:type="dxa"/>
-          </w:tcPr>
-          <w:p>
-            <w:pPr>
-              <w:pStyle w:val="ND"/>
-            </w:pPr>
-            <w:r>
-              <w:t>Cách xử lí</w:t>
-            </w:r>
-          </w:p>
-        </w:tc>
-        <w:tc>
-          <w:tcPr>
-            <w:tcW w:w="5665" w:type="dxa"/>
-          </w:tcPr>
-          <w:p>
-            <w:pPr>
-              <w:pStyle w:val="ND"/>
-            </w:pPr>
-            <w:r>
-              <w:t>Bước 1: Mở file lưu trữ thông tin người chơi và đọc dữ liệu từ file.</w:t>
-            </w:r>
-          </w:p>
-          <w:p>
-            <w:pPr>
-              <w:pStyle w:val="ND"/>
-            </w:pPr>
-            <w:r>
-              <w:t>Bước 2: Hiển thị bảng trang thông tin người chơi.</w:t>
-            </w:r>
-          </w:p>
-          <w:p>
-            <w:pPr>
-              <w:pStyle w:val="ND"/>
-            </w:pPr>
-            <w:r>
-              <w:lastRenderedPageBreak/>
-              <w:t>Bước 3: người dùng tiến thành thay đổi thông tin hoặc không, các thông tin có thể thay đổi:</w:t>
-            </w:r>
-          </w:p>
-          <w:p>
-            <w:pPr>
-              <w:pStyle w:val="ND"/>
-            </w:pPr>
-            <w:r>
-              <w:t>Tên người chơi.</w:t>
-            </w:r>
-          </w:p>
-          <w:p>
-            <w:pPr>
-              <w:pStyle w:val="ND"/>
-            </w:pPr>
-            <w:r>
-              <w:t>Cờ người chơi</w:t>
-            </w:r>
-            <w:r>
-              <w:t>.</w:t>
-            </w:r>
-          </w:p>
-        </w:tc>
-      </w:tr>
-      <w:tr>
-        <w:tc>
-          <w:tcPr>
-            <w:tcW w:w="2605" w:type="dxa"/>
-          </w:tcPr>
-          <w:p>
-            <w:pPr>
-              <w:pStyle w:val="ND"/>
-            </w:pPr>
-            <w:r>
-              <w:lastRenderedPageBreak/>
-              <w:t>Hướng giải quết</w:t>
-            </w:r>
-          </w:p>
-        </w:tc>
-        <w:tc>
-          <w:tcPr>
-            <w:tcW w:w="5665" w:type="dxa"/>
-          </w:tcPr>
-          <w:p>
-            <w:pPr>
-              <w:pStyle w:val="ND"/>
-            </w:pPr>
-            <w:r>
-              <w:t>File được lưu như một nguồn dữ liệu của trò chơi và có thể thay đổi theo thời gian.</w:t>
-            </w:r>
-          </w:p>
-        </w:tc>
-      </w:tr>
-      <w:tr>
-        <w:tc>
-          <w:tcPr>
-            <w:tcW w:w="2605" w:type="dxa"/>
-          </w:tcPr>
-          <w:p>
-            <w:pPr>
-              <w:pStyle w:val="ND"/>
-            </w:pPr>
-            <w:r>
-              <w:t>Kết quả</w:t>
-            </w:r>
-          </w:p>
-        </w:tc>
-        <w:tc>
-          <w:tcPr>
-            <w:tcW w:w="5665" w:type="dxa"/>
-          </w:tcPr>
-          <w:p>
-            <w:pPr>
-              <w:pStyle w:val="ND"/>
-            </w:pPr>
-            <w:r>
-              <w:t>Thông tin người chơi bị thay đổi.</w:t>
-            </w:r>
-          </w:p>
-        </w:tc>
-      </w:tr>
-      <w:tr>
-        <w:tc>
-          <w:tcPr>
-            <w:tcW w:w="2605" w:type="dxa"/>
-          </w:tcPr>
-          <w:p>
-            <w:pPr>
-              <w:pStyle w:val="ND"/>
-            </w:pPr>
-            <w:r>
-              <w:t>Ghi chú</w:t>
-            </w:r>
-          </w:p>
-        </w:tc>
-        <w:tc>
-          <w:tcPr>
-            <w:tcW w:w="5665" w:type="dxa"/>
-          </w:tcPr>
-          <w:p>
-            <w:pPr>
-              <w:pStyle w:val="ND"/>
-            </w:pPr>
-            <w:r>
-              <w:t>Cần hiển thị sau cho dễ nhìn, dễ chỉnh sửa.</w:t>
-            </w:r>
-          </w:p>
-        </w:tc>
-      </w:tr>
-    </w:tbl>
-    <w:p>
-      <w:pPr>
-        <w:pStyle w:val="TD2"/>
-        <w:numPr>
-          <w:ilvl w:val="0"/>
-          <w:numId w:val="0"/>
-        </w:numPr>
-      </w:pPr>
+        <w:ind w:left="1800"/>
+      </w:pPr>
+      <w:r>
+        <w:rPr>
+          <w:i/>
+        </w:rPr>
+        <w:t>(đang phát triển thêm)</w:t>
+      </w:r>
     </w:p>
     <w:p>
       <w:pPr>
@@ -5961,7 +5368,7 @@
                     <pic:cNvPicPr/>
                   </pic:nvPicPr>
                   <pic:blipFill>
-                    <a:blip r:embed="rId14">
+                    <a:blip r:embed="rId10">
                       <a:extLst>
                         <a:ext uri="{28A0092B-C50C-407E-A947-70E740481C1C}">
                           <a14:useLocalDpi xmlns:a14="http://schemas.microsoft.com/office/drawing/2010/main" val="0"/>
@@ -6048,7 +5455,7 @@
                     <pic:cNvPicPr/>
                   </pic:nvPicPr>
                   <pic:blipFill>
-                    <a:blip r:embed="rId15" cstate="print">
+                    <a:blip r:embed="rId11" cstate="print">
                       <a:extLst>
                         <a:ext uri="{28A0092B-C50C-407E-A947-70E740481C1C}">
                           <a14:useLocalDpi xmlns:a14="http://schemas.microsoft.com/office/drawing/2010/main" val="0"/>
@@ -6103,7 +5510,31 @@
         <w:ind w:left="1800"/>
       </w:pPr>
       <w:r>
-        <w:t>Hiểu rõ hơn về lặp trình android, thuật toán cắt tỉa alpha và cách vặn dụng nó vào bài toán thực tế.</w:t>
+        <w:t>Hiểu rõ hơn về l</w:t>
+      </w:r>
+      <w:r>
+        <w:t>ậ</w:t>
+      </w:r>
+      <w:r>
+        <w:t xml:space="preserve">p trình </w:t>
+      </w:r>
+      <w:r>
+        <w:t>phần mềm JAVA trên Windows</w:t>
+      </w:r>
+      <w:r>
+        <w:t xml:space="preserve">, thuật toán cắt tỉa alpha </w:t>
+      </w:r>
+      <w:r>
+        <w:t xml:space="preserve">beta </w:t>
+      </w:r>
+      <w:r>
+        <w:t>và cách v</w:t>
+      </w:r>
+      <w:r>
+        <w:t>ậ</w:t>
+      </w:r>
+      <w:r>
+        <w:t>n dụng nó vào bài toán thực tế.</w:t>
       </w:r>
     </w:p>
     <w:p>
@@ -6124,7 +5555,19 @@
         <w:ind w:left="1800"/>
       </w:pPr>
       <w:r>
-        <w:t>Chưa hoàn thành yêu cầu chơi 2 người thông qua bluetooth do không kịp thời gian và sự cố trong lúc viết phần mềm.</w:t>
+        <w:t>Chưa hoàn thành yêu cầu chơi 2 người</w:t>
+      </w:r>
+      <w:r>
+        <w:t>, lưu và xem bảng thành tích</w:t>
+      </w:r>
+      <w:r>
+        <w:t xml:space="preserve"> do không kịp thời gian </w:t>
+      </w:r>
+      <w:r>
+        <w:t>vì nhiều lý do khách quan</w:t>
+      </w:r>
+      <w:r>
+        <w:t xml:space="preserve"> trong lúc viết phần mềm.</w:t>
       </w:r>
     </w:p>
     <w:p>
@@ -6147,7 +5590,7 @@
           <w:szCs w:val="26"/>
         </w:rPr>
       </w:pPr>
-      <w:hyperlink r:id="rId16" w:history="1">
+      <w:hyperlink r:id="rId12" w:history="1">
         <w:r>
           <w:rPr>
             <w:rStyle w:val="Siuktni"/>
@@ -6168,7 +5611,7 @@
           <w:szCs w:val="26"/>
         </w:rPr>
       </w:pPr>
-      <w:hyperlink r:id="rId17" w:history="1">
+      <w:hyperlink r:id="rId13" w:history="1">
         <w:r>
           <w:rPr>
             <w:rStyle w:val="Siuktni"/>
@@ -6186,8 +5629,8 @@
       </w:pPr>
     </w:p>
     <w:sectPr>
-      <w:headerReference w:type="default" r:id="rId18"/>
-      <w:footerReference w:type="default" r:id="rId19"/>
+      <w:headerReference w:type="default" r:id="rId14"/>
+      <w:footerReference w:type="default" r:id="rId15"/>
       <w:pgSz w:w="12240" w:h="15840"/>
       <w:pgMar w:top="900" w:right="1440" w:bottom="1440" w:left="1440" w:header="288" w:footer="576" w:gutter="0"/>
       <w:pgNumType w:start="0"/>
@@ -6258,7 +5701,7 @@
           <w:rPr>
             <w:noProof/>
           </w:rPr>
-          <w:t>5</w:t>
+          <w:t>12</w:t>
         </w:r>
         <w:r>
           <w:rPr>
@@ -7948,6 +7391,7 @@
     <w:lsdException w:name="HTML Sample" w:semiHidden="1" w:unhideWhenUsed="1"/>
     <w:lsdException w:name="HTML Typewriter" w:semiHidden="1" w:unhideWhenUsed="1"/>
     <w:lsdException w:name="HTML Variable" w:semiHidden="1" w:unhideWhenUsed="1"/>
+    <w:lsdException w:name="Normal Table" w:semiHidden="1" w:unhideWhenUsed="1"/>
     <w:lsdException w:name="annotation subject" w:semiHidden="1" w:unhideWhenUsed="1"/>
     <w:lsdException w:name="No List" w:semiHidden="1" w:unhideWhenUsed="1"/>
     <w:lsdException w:name="Outline List 1" w:semiHidden="1" w:unhideWhenUsed="1"/>
@@ -7994,8 +7438,10 @@
     <w:lsdException w:name="Table Subtle 2" w:semiHidden="1" w:unhideWhenUsed="1"/>
     <w:lsdException w:name="Table Web 1" w:semiHidden="1" w:unhideWhenUsed="1"/>
     <w:lsdException w:name="Table Web 2" w:semiHidden="1" w:unhideWhenUsed="1"/>
+    <w:lsdException w:name="Table Web 3" w:semiHidden="1" w:unhideWhenUsed="1"/>
     <w:lsdException w:name="Balloon Text" w:semiHidden="1" w:unhideWhenUsed="1"/>
     <w:lsdException w:name="Table Grid" w:uiPriority="39"/>
+    <w:lsdException w:name="Table Theme" w:semiHidden="1" w:unhideWhenUsed="1"/>
     <w:lsdException w:name="Placeholder Text" w:semiHidden="1"/>
     <w:lsdException w:name="No Spacing" w:uiPriority="1" w:qFormat="1"/>
     <w:lsdException w:name="Light Shading" w:uiPriority="60"/>
@@ -8852,7 +8298,7 @@
 </file>
 
 <file path=customXml/itemProps1.xml><?xml version="1.0" encoding="utf-8"?>
-<ds:datastoreItem xmlns:ds="http://schemas.openxmlformats.org/officeDocument/2006/customXml" ds:itemID="{27FD233B-9EF9-4070-9523-FC5F5DBDDA93}">
+<ds:datastoreItem xmlns:ds="http://schemas.openxmlformats.org/officeDocument/2006/customXml" ds:itemID="{868559FE-235B-4C76-803F-80D0464BAB02}">
   <ds:schemaRefs>
     <ds:schemaRef ds:uri="http://schemas.openxmlformats.org/officeDocument/2006/bibliography"/>
   </ds:schemaRefs>

</xml_diff>